<commit_message>
- MongoDB için 2 profil oluşturuldu;  1.local -> localhost'ta çalışan bir MongoDB varsa  2.test -> Mongo Atlas'ta bir cluster'a bağlanıp otomatik başlar
</commit_message>
<xml_diff>
--- a/RickAndMorty Uygulaması.docx
+++ b/RickAndMorty Uygulaması.docx
@@ -18,13 +18,7 @@
     <w:p/>
     <w:p>
       <w:r>
-        <w:t xml:space="preserve">Demo uygulama için </w:t>
-      </w:r>
-      <w:r>
-        <w:t xml:space="preserve">seçilen </w:t>
-      </w:r>
-      <w:r>
-        <w:t>Rick And Morty çizgi filminin api'si</w:t>
+        <w:t>Demo uygulama için seçilen Rick And Morty çizgi filminin api'si</w:t>
       </w:r>
     </w:p>
     <w:p>
@@ -38,13 +32,7 @@
         <w:t xml:space="preserve">GET - https://rickandmortyapi.com/api/ </w:t>
       </w:r>
       <w:r>
-        <w:t>)</w:t>
-      </w:r>
-      <w:r>
-        <w:t xml:space="preserve"> seçilmiştir. </w:t>
-      </w:r>
-      <w:r>
-        <w:t>Bu api üzerinde bulunan tüm endpoint’leri RickAndMorty uygulaması da içermektedir.</w:t>
+        <w:t>) seçilmiştir. Bu api üzerinde bulunan tüm endpoint’leri RickAndMorty uygulaması da içermektedir.</w:t>
       </w:r>
       <w:r>
         <w:t xml:space="preserve"> </w:t>
@@ -64,13 +52,7 @@
         <w:t xml:space="preserve"> ve MongoDB 4</w:t>
       </w:r>
       <w:r>
-        <w:t xml:space="preserve"> </w:t>
-      </w:r>
-      <w:r>
-        <w:t>kullanılmıştır</w:t>
-      </w:r>
-      <w:r>
-        <w:t>.</w:t>
+        <w:t xml:space="preserve"> kullanılmıştır.</w:t>
       </w:r>
     </w:p>
     <w:p>
@@ -81,10 +63,7 @@
         </w:numPr>
       </w:pPr>
       <w:r>
-        <w:t xml:space="preserve">Uygulama Spring Boot ile </w:t>
-      </w:r>
-      <w:r>
-        <w:t>yapılmıştır</w:t>
+        <w:t>Uygulama Spring Boot ile yapılmıştır</w:t>
       </w:r>
       <w:r>
         <w:t xml:space="preserve">. </w:t>
@@ -122,16 +101,7 @@
           <w:szCs w:val="23"/>
           <w:shd w:val="clear" w:color="auto" w:fill="FFFFFF"/>
         </w:rPr>
-        <w:t>Layered Architecture</w:t>
-      </w:r>
-      <w:r>
-        <w:rPr>
-          <w:color w:val="242729"/>
-          <w:sz w:val="23"/>
-          <w:szCs w:val="23"/>
-          <w:shd w:val="clear" w:color="auto" w:fill="FFFFFF"/>
-        </w:rPr>
-        <w:t xml:space="preserve"> yapısı kullanılmıştır</w:t>
+        <w:t>Layered Architecture yapısı kullanılmıştır</w:t>
       </w:r>
       <w:r>
         <w:t xml:space="preserve">. </w:t>
@@ -311,12 +281,74 @@
         </w:rPr>
         <w:t>RickAndMorty</w:t>
       </w:r>
+    </w:p>
+    <w:p>
+      <w:pPr>
+        <w:ind w:left="720"/>
+        <w:rPr>
+          <w:rStyle w:val="copy-command-text"/>
+        </w:rPr>
+      </w:pPr>
+    </w:p>
+    <w:p>
+      <w:pPr>
+        <w:ind w:left="708" w:hanging="348"/>
+      </w:pPr>
+      <w:r>
+        <w:rPr>
+          <w:rStyle w:val="copy-command-text"/>
+        </w:rPr>
+        <w:fldChar w:fldCharType="begin"/>
+      </w:r>
+      <w:r>
+        <w:rPr>
+          <w:rStyle w:val="copy-command-text"/>
+        </w:rPr>
+        <w:instrText xml:space="preserve"> LISTNUM </w:instrText>
+      </w:r>
+      <w:r>
+        <w:rPr>
+          <w:rStyle w:val="copy-command-text"/>
+        </w:rPr>
+        <w:fldChar w:fldCharType="end"/>
+      </w:r>
+      <w:r>
+        <w:rPr>
+          <w:rStyle w:val="copy-command-text"/>
+        </w:rPr>
+        <w:tab/>
+      </w:r>
+      <w:r>
+        <w:t>MongoDB için 2 profil oluşturuldu;</w:t>
+      </w:r>
+    </w:p>
+    <w:p>
+      <w:pPr>
+        <w:ind w:left="708" w:hanging="348"/>
+      </w:pPr>
+      <w:r>
+        <w:t xml:space="preserve"> </w:t>
+      </w:r>
+      <w:r>
+        <w:tab/>
+      </w:r>
+      <w:r>
+        <w:t xml:space="preserve">1.local -&gt; localhost'ta çalışan bir MongoDB varsa  </w:t>
+      </w:r>
       <w:bookmarkStart w:id="0" w:name="_GoBack"/>
       <w:bookmarkEnd w:id="0"/>
     </w:p>
     <w:p>
       <w:pPr>
-        <w:ind w:left="720"/>
+        <w:ind w:left="708"/>
+      </w:pPr>
+      <w:r>
+        <w:t>2.test -&gt; Mongo Atlas'ta bir cluster'a bağlanıp otomatik başlar</w:t>
+      </w:r>
+    </w:p>
+    <w:p>
+      <w:pPr>
+        <w:ind w:left="708"/>
       </w:pPr>
     </w:p>
     <w:p>
@@ -458,6 +490,10 @@
         <w:ind w:left="708"/>
       </w:pPr>
       <w:r>
+        <w:rPr>
+          <w:noProof/>
+          <w:lang w:val="tr-TR"/>
+        </w:rPr>
         <w:lastRenderedPageBreak/>
         <w:drawing>
           <wp:inline distT="0" distB="0" distL="0" distR="0" wp14:anchorId="7A942F8D" wp14:editId="67FE545B">
@@ -575,6 +611,10 @@
         <w:ind w:left="1080" w:firstLine="336"/>
       </w:pPr>
       <w:r>
+        <w:rPr>
+          <w:noProof/>
+          <w:lang w:val="tr-TR"/>
+        </w:rPr>
         <w:drawing>
           <wp:inline distT="0" distB="0" distL="0" distR="0" wp14:anchorId="2840EB38" wp14:editId="6E292D50">
             <wp:extent cx="2766300" cy="1935648"/>
@@ -656,16 +696,7 @@
         </w:numPr>
       </w:pPr>
       <w:r>
-        <w:t xml:space="preserve">Data çekilirken </w:t>
-      </w:r>
-      <w:r>
-        <w:t xml:space="preserve">Scheduler </w:t>
-      </w:r>
-      <w:r>
-        <w:t>çalıştırmaktadır</w:t>
-      </w:r>
-      <w:r>
-        <w:t>. Scheduler ile her gece saat 00:00’da tüm apiyi tekrar çekip update etmektedir. Update işlemi api’den silinmiş dosyaları silme işlemi yapmamaktadır.</w:t>
+        <w:t>Data çekilirken Scheduler çalıştırmaktadır. Scheduler ile her gece saat 00:00’da tüm apiyi tekrar çekip update etmektedir. Update işlemi api’den silinmiş dosyaları silme işlemi yapmamaktadır.</w:t>
       </w:r>
       <w:r>
         <w:t xml:space="preserve"> </w:t>
@@ -677,10 +708,7 @@
         <w:t>com/egemsoft/rickandmorty/service/InitService.java</w:t>
       </w:r>
       <w:r>
-        <w:t>” servisi incelenebilir.</w:t>
-      </w:r>
-      <w:r>
-        <w:t xml:space="preserve"> </w:t>
+        <w:t xml:space="preserve">” servisi incelenebilir. </w:t>
       </w:r>
       <w:r>
         <w:lastRenderedPageBreak/>
@@ -937,10 +965,7 @@
         </w:numPr>
       </w:pPr>
       <w:r>
-        <w:t>/</w:t>
-      </w:r>
-      <w:r>
-        <w:t>location</w:t>
+        <w:t>/location</w:t>
       </w:r>
     </w:p>
     <w:p>
@@ -984,13 +1009,7 @@
         </w:numPr>
       </w:pPr>
       <w:r>
-        <w:t>/</w:t>
-      </w:r>
-      <w:r>
-        <w:t>location</w:t>
-      </w:r>
-      <w:r>
-        <w:t>/{id}</w:t>
+        <w:t>/location/{id}</w:t>
       </w:r>
     </w:p>
     <w:p>
@@ -1002,13 +1021,7 @@
       </w:pPr>
       <w:r>
         <w:lastRenderedPageBreak/>
-        <w:t xml:space="preserve">Yukarıda belirtildiği gibi bir endpoint açılmalıdır. Sisteme kayıtlı belirtilen </w:t>
-      </w:r>
-      <w:r>
-        <w:t>locationların</w:t>
-      </w:r>
-      <w:r>
-        <w:t xml:space="preserve"> bilgilerini dönmelidir. </w:t>
+        <w:t xml:space="preserve">Yukarıda belirtildiği gibi bir endpoint açılmalıdır. Sisteme kayıtlı belirtilen locationların bilgilerini dönmelidir. </w:t>
       </w:r>
     </w:p>
     <w:p/>
@@ -1099,6 +1112,10 @@
         <w:pStyle w:val="ListParagraph"/>
       </w:pPr>
       <w:r>
+        <w:rPr>
+          <w:noProof/>
+          <w:lang w:val="tr-TR"/>
+        </w:rPr>
         <w:drawing>
           <wp:inline distT="0" distB="0" distL="0" distR="0" wp14:anchorId="2C24105B" wp14:editId="3559EAF3">
             <wp:extent cx="5733415" cy="2287905"/>
@@ -1951,6 +1968,7 @@
   <w:style w:type="character" w:default="1" w:styleId="DefaultParagraphFont">
     <w:name w:val="Default Paragraph Font"/>
     <w:uiPriority w:val="1"/>
+    <w:semiHidden/>
     <w:unhideWhenUsed/>
   </w:style>
   <w:style w:type="table" w:default="1" w:styleId="TableNormal">

</xml_diff>

<commit_message>
- SystemInfo güncellendi - Dökümana eklendi
</commit_message>
<xml_diff>
--- a/RickAndMorty Uygulaması.docx
+++ b/RickAndMorty Uygulaması.docx
@@ -8,18 +8,55 @@
           <w:b/>
         </w:rPr>
       </w:pPr>
+      <w:proofErr w:type="spellStart"/>
       <w:r>
         <w:rPr>
           <w:b/>
         </w:rPr>
-        <w:t>RickAndMorty Uygulaması</w:t>
+        <w:t>RickAndMorty</w:t>
+      </w:r>
+      <w:proofErr w:type="spellEnd"/>
+      <w:r>
+        <w:rPr>
+          <w:b/>
+        </w:rPr>
+        <w:t xml:space="preserve"> Uygulaması</w:t>
       </w:r>
     </w:p>
     <w:p/>
     <w:p>
       <w:r>
-        <w:t>Demo uygulama için seçilen Rick And Morty çizgi filminin api'si</w:t>
-      </w:r>
+        <w:t xml:space="preserve">Demo uygulama için seçilen </w:t>
+      </w:r>
+      <w:proofErr w:type="spellStart"/>
+      <w:r>
+        <w:t>Rick</w:t>
+      </w:r>
+      <w:proofErr w:type="spellEnd"/>
+      <w:r>
+        <w:t xml:space="preserve"> </w:t>
+      </w:r>
+      <w:proofErr w:type="spellStart"/>
+      <w:r>
+        <w:t>And</w:t>
+      </w:r>
+      <w:proofErr w:type="spellEnd"/>
+      <w:r>
+        <w:t xml:space="preserve"> </w:t>
+      </w:r>
+      <w:proofErr w:type="spellStart"/>
+      <w:r>
+        <w:t>Morty</w:t>
+      </w:r>
+      <w:proofErr w:type="spellEnd"/>
+      <w:r>
+        <w:t xml:space="preserve"> çizgi filminin </w:t>
+      </w:r>
+      <w:proofErr w:type="spellStart"/>
+      <w:r>
+        <w:t>api'si</w:t>
+      </w:r>
+      <w:proofErr w:type="spellEnd"/>
     </w:p>
     <w:p>
       <w:r>
@@ -32,7 +69,31 @@
         <w:t xml:space="preserve">GET - https://rickandmortyapi.com/api/ </w:t>
       </w:r>
       <w:r>
-        <w:t>) seçilmiştir. Bu api üzerinde bulunan tüm endpoint’leri RickAndMorty uygulaması da içermektedir.</w:t>
+        <w:t xml:space="preserve">) seçilmiştir. Bu </w:t>
+      </w:r>
+      <w:proofErr w:type="spellStart"/>
+      <w:r>
+        <w:t>api</w:t>
+      </w:r>
+      <w:proofErr w:type="spellEnd"/>
+      <w:r>
+        <w:t xml:space="preserve"> üzerinde bulunan tüm </w:t>
+      </w:r>
+      <w:proofErr w:type="spellStart"/>
+      <w:r>
+        <w:t>endpoint’leri</w:t>
+      </w:r>
+      <w:proofErr w:type="spellEnd"/>
+      <w:r>
+        <w:t xml:space="preserve"> </w:t>
+      </w:r>
+      <w:proofErr w:type="spellStart"/>
+      <w:r>
+        <w:t>RickAndMorty</w:t>
+      </w:r>
+      <w:proofErr w:type="spellEnd"/>
+      <w:r>
+        <w:t xml:space="preserve"> uygulaması da içermektedir.</w:t>
       </w:r>
       <w:r>
         <w:t xml:space="preserve"> </w:t>
@@ -49,7 +110,15 @@
         <w:t>Java 11</w:t>
       </w:r>
       <w:r>
-        <w:t xml:space="preserve"> ve MongoDB 4</w:t>
+        <w:t xml:space="preserve"> ve </w:t>
+      </w:r>
+      <w:proofErr w:type="spellStart"/>
+      <w:r>
+        <w:t>MongoDB</w:t>
+      </w:r>
+      <w:proofErr w:type="spellEnd"/>
+      <w:r>
+        <w:t xml:space="preserve"> 4</w:t>
       </w:r>
       <w:r>
         <w:t xml:space="preserve"> kullanılmıştır.</w:t>
@@ -63,7 +132,15 @@
         </w:numPr>
       </w:pPr>
       <w:r>
-        <w:t>Uygulama Spring Boot ile yapılmıştır</w:t>
+        <w:t xml:space="preserve">Uygulama Spring </w:t>
+      </w:r>
+      <w:proofErr w:type="spellStart"/>
+      <w:r>
+        <w:t>Boot</w:t>
+      </w:r>
+      <w:proofErr w:type="spellEnd"/>
+      <w:r>
+        <w:t xml:space="preserve"> ile yapılmıştır</w:t>
       </w:r>
       <w:r>
         <w:t xml:space="preserve">. </w:t>
@@ -94,6 +171,7 @@
       <w:r>
         <w:t xml:space="preserve">Uygulamada </w:t>
       </w:r>
+      <w:proofErr w:type="spellStart"/>
       <w:r>
         <w:rPr>
           <w:color w:val="242729"/>
@@ -101,7 +179,17 @@
           <w:szCs w:val="23"/>
           <w:shd w:val="clear" w:color="auto" w:fill="FFFFFF"/>
         </w:rPr>
-        <w:t>Layered Architecture yapısı kullanılmıştır</w:t>
+        <w:t>Layered</w:t>
+      </w:r>
+      <w:proofErr w:type="spellEnd"/>
+      <w:r>
+        <w:rPr>
+          <w:color w:val="242729"/>
+          <w:sz w:val="23"/>
+          <w:szCs w:val="23"/>
+          <w:shd w:val="clear" w:color="auto" w:fill="FFFFFF"/>
+        </w:rPr>
+        <w:t xml:space="preserve"> Architecture yapısı kullanılmıştır</w:t>
       </w:r>
       <w:r>
         <w:t xml:space="preserve">. </w:t>
@@ -177,29 +265,101 @@
         <w:t>Spring Data (JPA)</w:t>
       </w:r>
       <w:r>
-        <w:t xml:space="preserve"> kullanılmıştır. MongoDB ile her bir document için “</w:t>
-      </w:r>
-      <w:r>
-        <w:t>com/egemsoft/rickandmorty/domain</w:t>
+        <w:t xml:space="preserve"> kullanılmıştır. </w:t>
+      </w:r>
+      <w:proofErr w:type="spellStart"/>
+      <w:r>
+        <w:t>MongoDB</w:t>
+      </w:r>
+      <w:proofErr w:type="spellEnd"/>
+      <w:r>
+        <w:t xml:space="preserve"> ile her bir </w:t>
+      </w:r>
+      <w:proofErr w:type="spellStart"/>
+      <w:r>
+        <w:t>document</w:t>
+      </w:r>
+      <w:proofErr w:type="spellEnd"/>
+      <w:r>
+        <w:t xml:space="preserve"> için “</w:t>
+      </w:r>
+      <w:r>
+        <w:t>com/</w:t>
+      </w:r>
+      <w:proofErr w:type="spellStart"/>
+      <w:r>
+        <w:t>egemsoft</w:t>
+      </w:r>
+      <w:proofErr w:type="spellEnd"/>
+      <w:r>
+        <w:t>/</w:t>
+      </w:r>
+      <w:proofErr w:type="spellStart"/>
+      <w:r>
+        <w:t>rickandmorty</w:t>
+      </w:r>
+      <w:proofErr w:type="spellEnd"/>
+      <w:r>
+        <w:t>/domain</w:t>
       </w:r>
       <w:r>
         <w:t xml:space="preserve">” klasöründe bir </w:t>
       </w:r>
+      <w:proofErr w:type="spellStart"/>
       <w:r>
         <w:rPr>
           <w:b/>
         </w:rPr>
         <w:t>class</w:t>
       </w:r>
-      <w:r>
-        <w:t xml:space="preserve"> oluşturulmuştur. Veritabanı bağlantıları için ise “</w:t>
-      </w:r>
-      <w:r>
-        <w:t>com/egemsoft/rickandmorty/</w:t>
-      </w:r>
-      <w:r>
-        <w:t xml:space="preserve">repository” klasöründe her bir dökümanın </w:t>
-      </w:r>
+      <w:proofErr w:type="spellEnd"/>
+      <w:r>
+        <w:t xml:space="preserve"> oluşturulmuştur. </w:t>
+      </w:r>
+      <w:proofErr w:type="spellStart"/>
+      <w:r>
+        <w:t>Veritabanı</w:t>
+      </w:r>
+      <w:proofErr w:type="spellEnd"/>
+      <w:r>
+        <w:t xml:space="preserve"> bağlantıları için ise “</w:t>
+      </w:r>
+      <w:r>
+        <w:t>com/</w:t>
+      </w:r>
+      <w:proofErr w:type="spellStart"/>
+      <w:r>
+        <w:t>egemsoft</w:t>
+      </w:r>
+      <w:proofErr w:type="spellEnd"/>
+      <w:r>
+        <w:t>/</w:t>
+      </w:r>
+      <w:proofErr w:type="spellStart"/>
+      <w:r>
+        <w:t>rickandmorty</w:t>
+      </w:r>
+      <w:proofErr w:type="spellEnd"/>
+      <w:r>
+        <w:t>/</w:t>
+      </w:r>
+      <w:proofErr w:type="spellStart"/>
+      <w:r>
+        <w:t>repository</w:t>
+      </w:r>
+      <w:proofErr w:type="spellEnd"/>
+      <w:r>
+        <w:t xml:space="preserve">” klasöründe her bir </w:t>
+      </w:r>
+      <w:proofErr w:type="spellStart"/>
+      <w:r>
+        <w:t>dökümanın</w:t>
+      </w:r>
+      <w:proofErr w:type="spellEnd"/>
+      <w:r>
+        <w:t xml:space="preserve"> </w:t>
+      </w:r>
+      <w:proofErr w:type="spellStart"/>
       <w:r>
         <w:rPr>
           <w:b/>
@@ -207,7 +367,11 @@
         <w:t>repository</w:t>
       </w:r>
       <w:r>
-        <w:t>’leri oluşturulmuştur.</w:t>
+        <w:t>’leri</w:t>
+      </w:r>
+      <w:proofErr w:type="spellEnd"/>
+      <w:r>
+        <w:t xml:space="preserve"> oluşturulmuştur.</w:t>
       </w:r>
     </w:p>
     <w:p>
@@ -217,15 +381,76 @@
           <w:numId w:val="1"/>
         </w:numPr>
       </w:pPr>
-      <w:r>
-        <w:t xml:space="preserve">MongoDB için Mongo Atlas’tan bir cluster açılmıştır. Herhangi bir mongodb kurulumu gerektirmemektedir. Aşağıda verdiğim URI ile MongoDB Compass üzerinen izlenilebilir. </w:t>
+      <w:proofErr w:type="spellStart"/>
+      <w:r>
+        <w:t>MongoDB</w:t>
+      </w:r>
+      <w:proofErr w:type="spellEnd"/>
+      <w:r>
+        <w:t xml:space="preserve"> için </w:t>
+      </w:r>
+      <w:proofErr w:type="spellStart"/>
+      <w:r>
+        <w:t>Mongo</w:t>
+      </w:r>
+      <w:proofErr w:type="spellEnd"/>
+      <w:r>
+        <w:t xml:space="preserve"> Atlas’tan bir </w:t>
+      </w:r>
+      <w:proofErr w:type="spellStart"/>
+      <w:r>
+        <w:t>cluster</w:t>
+      </w:r>
+      <w:proofErr w:type="spellEnd"/>
+      <w:r>
+        <w:t xml:space="preserve"> açılmıştır. Herhangi bir </w:t>
+      </w:r>
+      <w:proofErr w:type="spellStart"/>
+      <w:r>
+        <w:t>mongodb</w:t>
+      </w:r>
+      <w:proofErr w:type="spellEnd"/>
+      <w:r>
+        <w:t xml:space="preserve"> kurulumu gerektirmemektedir. Aşağıda verdiğim URI ile </w:t>
+      </w:r>
+      <w:proofErr w:type="spellStart"/>
+      <w:r>
+        <w:t>MongoDB</w:t>
+      </w:r>
+      <w:proofErr w:type="spellEnd"/>
+      <w:r>
+        <w:t xml:space="preserve"> </w:t>
+      </w:r>
+      <w:proofErr w:type="spellStart"/>
+      <w:r>
+        <w:t>Compass</w:t>
+      </w:r>
+      <w:proofErr w:type="spellEnd"/>
+      <w:r>
+        <w:t xml:space="preserve"> </w:t>
+      </w:r>
+      <w:proofErr w:type="spellStart"/>
+      <w:r>
+        <w:t>üzerinen</w:t>
+      </w:r>
+      <w:proofErr w:type="spellEnd"/>
+      <w:r>
+        <w:t xml:space="preserve"> izlenilebilir. </w:t>
       </w:r>
       <w:r>
         <w:rPr>
           <w:b/>
         </w:rPr>
-        <w:t>Boş bir veritabanıyla</w:t>
-      </w:r>
+        <w:t xml:space="preserve">Boş bir </w:t>
+      </w:r>
+      <w:proofErr w:type="spellStart"/>
+      <w:r>
+        <w:rPr>
+          <w:b/>
+        </w:rPr>
+        <w:t>veritabanıyla</w:t>
+      </w:r>
+      <w:proofErr w:type="spellEnd"/>
       <w:r>
         <w:t xml:space="preserve"> çalışmaya başlayacaktır.</w:t>
       </w:r>
@@ -234,8 +459,21 @@
       <w:pPr>
         <w:ind w:left="720"/>
       </w:pPr>
-      <w:r>
-        <w:t xml:space="preserve">MongoDB Compass İndirme Linki: </w:t>
+      <w:proofErr w:type="spellStart"/>
+      <w:r>
+        <w:t>MongoDB</w:t>
+      </w:r>
+      <w:proofErr w:type="spellEnd"/>
+      <w:r>
+        <w:t xml:space="preserve"> </w:t>
+      </w:r>
+      <w:proofErr w:type="spellStart"/>
+      <w:r>
+        <w:t>Compass</w:t>
+      </w:r>
+      <w:proofErr w:type="spellEnd"/>
+      <w:r>
+        <w:t xml:space="preserve"> İndirme Linki: </w:t>
       </w:r>
       <w:hyperlink r:id="rId6" w:history="1">
         <w:r>
@@ -253,8 +491,13 @@
           <w:rStyle w:val="copy-command-text"/>
         </w:rPr>
       </w:pPr>
-      <w:r>
-        <w:t xml:space="preserve">Mongo Atlas Cluster URI: </w:t>
+      <w:proofErr w:type="spellStart"/>
+      <w:r>
+        <w:t>Mongo</w:t>
+      </w:r>
+      <w:proofErr w:type="spellEnd"/>
+      <w:r>
+        <w:t xml:space="preserve"> Atlas Cluster URI: </w:t>
       </w:r>
       <w:r>
         <w:rPr>
@@ -318,8 +561,21 @@
         </w:rPr>
         <w:tab/>
       </w:r>
-      <w:r>
-        <w:t>MongoDB için 2 profil oluşturuldu;</w:t>
+      <w:proofErr w:type="spellStart"/>
+      <w:r>
+        <w:t>MongoDB</w:t>
+      </w:r>
+      <w:proofErr w:type="spellEnd"/>
+      <w:r>
+        <w:t xml:space="preserve"> için 2 </w:t>
+      </w:r>
+      <w:proofErr w:type="gramStart"/>
+      <w:r>
+        <w:t>profil</w:t>
+      </w:r>
+      <w:proofErr w:type="gramEnd"/>
+      <w:r>
+        <w:t xml:space="preserve"> oluşturuldu;</w:t>
       </w:r>
     </w:p>
     <w:p>
@@ -333,7 +589,23 @@
         <w:tab/>
       </w:r>
       <w:r>
-        <w:t xml:space="preserve">1.local -&gt; localhost'ta çalışan bir MongoDB varsa  </w:t>
+        <w:t xml:space="preserve">1.local -&gt; </w:t>
+      </w:r>
+      <w:proofErr w:type="spellStart"/>
+      <w:r>
+        <w:t>localhost'ta</w:t>
+      </w:r>
+      <w:proofErr w:type="spellEnd"/>
+      <w:r>
+        <w:t xml:space="preserve"> çalışan bir </w:t>
+      </w:r>
+      <w:proofErr w:type="spellStart"/>
+      <w:r>
+        <w:t>MongoDB</w:t>
+      </w:r>
+      <w:proofErr w:type="spellEnd"/>
+      <w:r>
+        <w:t xml:space="preserve"> varsa  </w:t>
       </w:r>
     </w:p>
     <w:p>
@@ -344,21 +616,45 @@
         </w:rPr>
       </w:pPr>
       <w:r>
-        <w:t>2.test -&gt; Mongo Atlas'ta bir cluster'a bağlanıp otomatik başlar</w:t>
+        <w:t xml:space="preserve">2.test -&gt; </w:t>
+      </w:r>
+      <w:proofErr w:type="spellStart"/>
+      <w:r>
+        <w:t>Mongo</w:t>
+      </w:r>
+      <w:proofErr w:type="spellEnd"/>
+      <w:r>
+        <w:t xml:space="preserve"> Atlas'ta bir </w:t>
+      </w:r>
+      <w:proofErr w:type="spellStart"/>
+      <w:r>
+        <w:t>cluster'a</w:t>
+      </w:r>
+      <w:proofErr w:type="spellEnd"/>
+      <w:r>
+        <w:t xml:space="preserve"> bağlanıp otomatik başlar</w:t>
       </w:r>
       <w:r>
         <w:t xml:space="preserve">. </w:t>
       </w:r>
+      <w:proofErr w:type="spellStart"/>
       <w:r>
         <w:rPr>
           <w:rFonts w:ascii="Segoe UI" w:hAnsi="Segoe UI" w:cs="Segoe UI"/>
           <w:color w:val="24292E"/>
           <w:shd w:val="clear" w:color="auto" w:fill="FFFFFF"/>
         </w:rPr>
-        <w:t>Compiling 1 dakikayı bulabilir</w:t>
-      </w:r>
-      <w:bookmarkStart w:id="0" w:name="_GoBack"/>
-      <w:bookmarkEnd w:id="0"/>
+        <w:t>Compiling</w:t>
+      </w:r>
+      <w:proofErr w:type="spellEnd"/>
+      <w:r>
+        <w:rPr>
+          <w:rFonts w:ascii="Segoe UI" w:hAnsi="Segoe UI" w:cs="Segoe UI"/>
+          <w:color w:val="24292E"/>
+          <w:shd w:val="clear" w:color="auto" w:fill="FFFFFF"/>
+        </w:rPr>
+        <w:t xml:space="preserve"> 1 dakikayı bulabilir</w:t>
+      </w:r>
     </w:p>
     <w:p>
       <w:pPr>
@@ -373,8 +669,25 @@
         </w:numPr>
       </w:pPr>
       <w:r>
-        <w:t xml:space="preserve">Verilen api örnek alındığından oluşan tüm endpointler ve sonuçları </w:t>
-      </w:r>
+        <w:t xml:space="preserve">Verilen </w:t>
+      </w:r>
+      <w:proofErr w:type="spellStart"/>
+      <w:r>
+        <w:t>api</w:t>
+      </w:r>
+      <w:proofErr w:type="spellEnd"/>
+      <w:r>
+        <w:t xml:space="preserve"> örnek alındığından oluşan tüm </w:t>
+      </w:r>
+      <w:proofErr w:type="spellStart"/>
+      <w:r>
+        <w:t>endpointler</w:t>
+      </w:r>
+      <w:proofErr w:type="spellEnd"/>
+      <w:r>
+        <w:t xml:space="preserve"> ve sonuçları </w:t>
+      </w:r>
+      <w:proofErr w:type="spellStart"/>
       <w:r>
         <w:rPr>
           <w:b/>
@@ -382,7 +695,11 @@
         <w:t>exception</w:t>
       </w:r>
       <w:r>
-        <w:t xml:space="preserve">’ları ile beraber uygulamada bulunmaktadır. </w:t>
+        <w:t>’ları</w:t>
+      </w:r>
+      <w:proofErr w:type="spellEnd"/>
+      <w:r>
+        <w:t xml:space="preserve"> ile beraber uygulamada bulunmaktadır. </w:t>
       </w:r>
     </w:p>
     <w:p>
@@ -392,8 +709,21 @@
           <w:numId w:val="1"/>
         </w:numPr>
       </w:pPr>
-      <w:r>
-        <w:t>Javadoc’lar dökümanın devamı olarak okunabilir</w:t>
+      <w:proofErr w:type="spellStart"/>
+      <w:r>
+        <w:t>Javadoc’lar</w:t>
+      </w:r>
+      <w:proofErr w:type="spellEnd"/>
+      <w:r>
+        <w:t xml:space="preserve"> </w:t>
+      </w:r>
+      <w:proofErr w:type="spellStart"/>
+      <w:r>
+        <w:t>dökümanın</w:t>
+      </w:r>
+      <w:proofErr w:type="spellEnd"/>
+      <w:r>
+        <w:t xml:space="preserve"> devamı olarak okunabilir</w:t>
       </w:r>
     </w:p>
     <w:p>
@@ -435,11 +765,53 @@
           <w:numId w:val="1"/>
         </w:numPr>
       </w:pPr>
-      <w:r>
-        <w:t xml:space="preserve">Thread örneği için bir endpoint yaratılmamıştır. Thread ile ilk defa uğraştığım için basit bir örnek yaptım. </w:t>
-      </w:r>
-      <w:r>
-        <w:t>Endpoint olmadığı için uygulama başlarken apiden tüm veriler çekildikten sonra Thread’ler çalıştır</w:t>
+      <w:proofErr w:type="spellStart"/>
+      <w:r>
+        <w:t>Thread</w:t>
+      </w:r>
+      <w:proofErr w:type="spellEnd"/>
+      <w:r>
+        <w:t xml:space="preserve"> örneği için bir </w:t>
+      </w:r>
+      <w:proofErr w:type="spellStart"/>
+      <w:r>
+        <w:t>endpoint</w:t>
+      </w:r>
+      <w:proofErr w:type="spellEnd"/>
+      <w:r>
+        <w:t xml:space="preserve"> yaratılmamıştır. </w:t>
+      </w:r>
+      <w:proofErr w:type="spellStart"/>
+      <w:r>
+        <w:t>Thread</w:t>
+      </w:r>
+      <w:proofErr w:type="spellEnd"/>
+      <w:r>
+        <w:t xml:space="preserve"> ile ilk defa uğraştığım için basit bir örnek yaptım. </w:t>
+      </w:r>
+      <w:proofErr w:type="spellStart"/>
+      <w:r>
+        <w:t>Endpoint</w:t>
+      </w:r>
+      <w:proofErr w:type="spellEnd"/>
+      <w:r>
+        <w:t xml:space="preserve"> olmadığı için uygulama başlarken </w:t>
+      </w:r>
+      <w:proofErr w:type="spellStart"/>
+      <w:r>
+        <w:t>apiden</w:t>
+      </w:r>
+      <w:proofErr w:type="spellEnd"/>
+      <w:r>
+        <w:t xml:space="preserve"> tüm veriler çekildikten sonra </w:t>
+      </w:r>
+      <w:proofErr w:type="spellStart"/>
+      <w:r>
+        <w:t>Thread’ler</w:t>
+      </w:r>
+      <w:proofErr w:type="spellEnd"/>
+      <w:r>
+        <w:t xml:space="preserve"> çalıştır</w:t>
       </w:r>
       <w:r>
         <w:t>ıl</w:t>
@@ -466,8 +838,29 @@
       <w:pPr>
         <w:ind w:left="708"/>
       </w:pPr>
-      <w:r>
-        <w:t>adresindeki class içerisinde tüm Character objel</w:t>
+      <w:proofErr w:type="gramStart"/>
+      <w:r>
+        <w:t>adresindeki</w:t>
+      </w:r>
+      <w:proofErr w:type="gramEnd"/>
+      <w:r>
+        <w:t xml:space="preserve"> </w:t>
+      </w:r>
+      <w:proofErr w:type="spellStart"/>
+      <w:r>
+        <w:t>class</w:t>
+      </w:r>
+      <w:proofErr w:type="spellEnd"/>
+      <w:r>
+        <w:t xml:space="preserve"> içerisinde tüm </w:t>
+      </w:r>
+      <w:proofErr w:type="spellStart"/>
+      <w:r>
+        <w:t>Character</w:t>
+      </w:r>
+      <w:proofErr w:type="spellEnd"/>
+      <w:r>
+        <w:t xml:space="preserve"> objel</w:t>
       </w:r>
       <w:r>
         <w:t xml:space="preserve">erinin “name” alanlarını </w:t>
@@ -491,10 +884,26 @@
         <w:t xml:space="preserve"> </w:t>
       </w:r>
       <w:r>
-        <w:t xml:space="preserve">1 Thread </w:t>
-      </w:r>
-      <w:r>
-        <w:t xml:space="preserve">açtım. Her bir thread </w:t>
+        <w:t xml:space="preserve">1 </w:t>
+      </w:r>
+      <w:proofErr w:type="spellStart"/>
+      <w:r>
+        <w:t>Thread</w:t>
+      </w:r>
+      <w:proofErr w:type="spellEnd"/>
+      <w:r>
+        <w:t xml:space="preserve"> </w:t>
+      </w:r>
+      <w:r>
+        <w:t xml:space="preserve">açtım. Her bir </w:t>
+      </w:r>
+      <w:proofErr w:type="spellStart"/>
+      <w:r>
+        <w:t>thread</w:t>
+      </w:r>
+      <w:proofErr w:type="spellEnd"/>
+      <w:r>
+        <w:t xml:space="preserve"> </w:t>
       </w:r>
       <w:r>
         <w:t>aşağıdaki ekran görüntüsünde gösterilmiştir.</w:t>
@@ -550,11 +959,64 @@
       <w:pPr>
         <w:ind w:left="708"/>
       </w:pPr>
-      <w:r>
-        <w:t>bitane static bitane de kendi count’unu tutmaktadır. Ayrıca uygulama başlarken</w:t>
-      </w:r>
-      <w:r>
-        <w:t xml:space="preserve"> çalıştığı için apiden verilerin çekilmesini bekler. Verileri çekme işlemi tamamlanınca karakter sayıları toplanır, console’a yazılır. Uygulama açıldığında console üzerinden incelenebilir.</w:t>
+      <w:proofErr w:type="spellStart"/>
+      <w:r>
+        <w:t>bitane</w:t>
+      </w:r>
+      <w:proofErr w:type="spellEnd"/>
+      <w:r>
+        <w:t xml:space="preserve"> </w:t>
+      </w:r>
+      <w:proofErr w:type="spellStart"/>
+      <w:r>
+        <w:t>static</w:t>
+      </w:r>
+      <w:proofErr w:type="spellEnd"/>
+      <w:r>
+        <w:t xml:space="preserve"> </w:t>
+      </w:r>
+      <w:proofErr w:type="spellStart"/>
+      <w:r>
+        <w:t>bitane</w:t>
+      </w:r>
+      <w:proofErr w:type="spellEnd"/>
+      <w:r>
+        <w:t xml:space="preserve"> de kendi </w:t>
+      </w:r>
+      <w:proofErr w:type="spellStart"/>
+      <w:r>
+        <w:t>count’unu</w:t>
+      </w:r>
+      <w:proofErr w:type="spellEnd"/>
+      <w:r>
+        <w:t xml:space="preserve"> tutmaktadır. Ayrıca uygulama başlarken</w:t>
+      </w:r>
+      <w:r>
+        <w:t xml:space="preserve"> çalıştığı için </w:t>
+      </w:r>
+      <w:proofErr w:type="spellStart"/>
+      <w:r>
+        <w:t>apiden</w:t>
+      </w:r>
+      <w:proofErr w:type="spellEnd"/>
+      <w:r>
+        <w:t xml:space="preserve"> verilerin çekilmesini bekler. Verileri çekme işlemi tamamlanınca karakter sayıları toplanır, </w:t>
+      </w:r>
+      <w:proofErr w:type="spellStart"/>
+      <w:r>
+        <w:t>console’a</w:t>
+      </w:r>
+      <w:proofErr w:type="spellEnd"/>
+      <w:r>
+        <w:t xml:space="preserve"> yazılır. Uygulama açıldığında </w:t>
+      </w:r>
+      <w:proofErr w:type="spellStart"/>
+      <w:r>
+        <w:t>console</w:t>
+      </w:r>
+      <w:proofErr w:type="spellEnd"/>
+      <w:r>
+        <w:t xml:space="preserve"> üzerinden incelenebilir.</w:t>
       </w:r>
     </w:p>
     <w:p>
@@ -588,14 +1050,43 @@
         </w:numPr>
       </w:pPr>
       <w:r>
-        <w:t xml:space="preserve">GET - https://rickandmortyapi.com/api/   api yolu ile belirtilmiş olan adresten oluşacak bütün endpointlerin response tipleri </w:t>
-      </w:r>
-      <w:r>
-        <w:t>modellenmiştir.</w:t>
-      </w:r>
+        <w:t xml:space="preserve">GET - https://rickandmortyapi.com/api/   </w:t>
+      </w:r>
+      <w:proofErr w:type="spellStart"/>
+      <w:r>
+        <w:t>api</w:t>
+      </w:r>
+      <w:proofErr w:type="spellEnd"/>
+      <w:r>
+        <w:t xml:space="preserve"> yolu ile belirtilmiş olan adresten oluşacak bütün </w:t>
+      </w:r>
+      <w:proofErr w:type="spellStart"/>
+      <w:r>
+        <w:t>endpointlerin</w:t>
+      </w:r>
+      <w:proofErr w:type="spellEnd"/>
+      <w:r>
+        <w:t xml:space="preserve"> </w:t>
+      </w:r>
+      <w:proofErr w:type="spellStart"/>
+      <w:r>
+        <w:t>response</w:t>
+      </w:r>
+      <w:proofErr w:type="spellEnd"/>
+      <w:r>
+        <w:t xml:space="preserve"> tipleri </w:t>
+      </w:r>
+      <w:r>
+        <w:t>modellenmiştir</w:t>
+      </w:r>
+      <w:proofErr w:type="gramStart"/>
       <w:r>
         <w:t>.</w:t>
       </w:r>
+      <w:r>
+        <w:t>.</w:t>
+      </w:r>
+      <w:proofErr w:type="gramEnd"/>
     </w:p>
     <w:p>
       <w:pPr>
@@ -608,7 +1099,31 @@
         <w:t>Databa</w:t>
       </w:r>
       <w:r>
-        <w:t xml:space="preserve">se için MongoDB kullanılmıştır. Api üzerinden oluşan tüm Dökümanlar için ortak olan 4 değer için ayrı bir </w:t>
+        <w:t xml:space="preserve">se için </w:t>
+      </w:r>
+      <w:proofErr w:type="spellStart"/>
+      <w:r>
+        <w:t>MongoDB</w:t>
+      </w:r>
+      <w:proofErr w:type="spellEnd"/>
+      <w:r>
+        <w:t xml:space="preserve"> kullanılmıştır. </w:t>
+      </w:r>
+      <w:proofErr w:type="spellStart"/>
+      <w:r>
+        <w:t>Api</w:t>
+      </w:r>
+      <w:proofErr w:type="spellEnd"/>
+      <w:r>
+        <w:t xml:space="preserve"> üzerinden oluşan tüm </w:t>
+      </w:r>
+      <w:proofErr w:type="spellStart"/>
+      <w:r>
+        <w:t>Dökümanlar</w:t>
+      </w:r>
+      <w:proofErr w:type="spellEnd"/>
+      <w:r>
+        <w:t xml:space="preserve"> için ortak olan 4 değer için ayrı bir </w:t>
       </w:r>
       <w:r>
         <w:rPr>
@@ -617,7 +1132,15 @@
         <w:t>Base</w:t>
       </w:r>
       <w:r>
-        <w:t xml:space="preserve"> class oluşturulmuştur.</w:t>
+        <w:t xml:space="preserve"> </w:t>
+      </w:r>
+      <w:proofErr w:type="spellStart"/>
+      <w:r>
+        <w:t>class</w:t>
+      </w:r>
+      <w:proofErr w:type="spellEnd"/>
+      <w:r>
+        <w:t xml:space="preserve"> oluşturulmuştur.</w:t>
       </w:r>
     </w:p>
     <w:p>
@@ -670,8 +1193,53 @@
       <w:pPr>
         <w:ind w:left="1080" w:firstLine="336"/>
       </w:pPr>
-      <w:r>
-        <w:t>Character, Episode ve Location class’ları bu class’a extend edilmiştir.</w:t>
+      <w:proofErr w:type="spellStart"/>
+      <w:r>
+        <w:t>Character</w:t>
+      </w:r>
+      <w:proofErr w:type="spellEnd"/>
+      <w:r>
+        <w:t xml:space="preserve">, </w:t>
+      </w:r>
+      <w:proofErr w:type="spellStart"/>
+      <w:r>
+        <w:t>Episode</w:t>
+      </w:r>
+      <w:proofErr w:type="spellEnd"/>
+      <w:r>
+        <w:t xml:space="preserve"> ve </w:t>
+      </w:r>
+      <w:proofErr w:type="spellStart"/>
+      <w:r>
+        <w:t>Location</w:t>
+      </w:r>
+      <w:proofErr w:type="spellEnd"/>
+      <w:r>
+        <w:t xml:space="preserve"> </w:t>
+      </w:r>
+      <w:proofErr w:type="spellStart"/>
+      <w:r>
+        <w:t>class’ları</w:t>
+      </w:r>
+      <w:proofErr w:type="spellEnd"/>
+      <w:r>
+        <w:t xml:space="preserve"> bu </w:t>
+      </w:r>
+      <w:proofErr w:type="spellStart"/>
+      <w:r>
+        <w:t>class’a</w:t>
+      </w:r>
+      <w:proofErr w:type="spellEnd"/>
+      <w:r>
+        <w:t xml:space="preserve"> </w:t>
+      </w:r>
+      <w:proofErr w:type="spellStart"/>
+      <w:r>
+        <w:t>extend</w:t>
+      </w:r>
+      <w:proofErr w:type="spellEnd"/>
+      <w:r>
+        <w:t xml:space="preserve"> edilmiştir.</w:t>
       </w:r>
     </w:p>
     <w:p>
@@ -693,10 +1261,34 @@
         </w:numPr>
       </w:pPr>
       <w:r>
-        <w:t xml:space="preserve">Uygulama başlarken belirtilen api üzerinden tüm kaynağı çekip veritabanına kaydetmektedir. Bu işlem uygulama başlarken ilk sırada çalışmaktadır. </w:t>
-      </w:r>
-      <w:r>
-        <w:t xml:space="preserve">Uygulama her başlatıldığında bu datalar </w:t>
+        <w:t xml:space="preserve">Uygulama başlarken belirtilen </w:t>
+      </w:r>
+      <w:proofErr w:type="spellStart"/>
+      <w:r>
+        <w:t>api</w:t>
+      </w:r>
+      <w:proofErr w:type="spellEnd"/>
+      <w:r>
+        <w:t xml:space="preserve"> üzerinden tüm kaynağı çekip </w:t>
+      </w:r>
+      <w:proofErr w:type="spellStart"/>
+      <w:r>
+        <w:t>veritabanına</w:t>
+      </w:r>
+      <w:proofErr w:type="spellEnd"/>
+      <w:r>
+        <w:t xml:space="preserve"> kaydetmektedir. Bu işlem uygulama başlarken ilk sırada çalışmaktadır. </w:t>
+      </w:r>
+      <w:r>
+        <w:t xml:space="preserve">Uygulama her başlatıldığında bu </w:t>
+      </w:r>
+      <w:proofErr w:type="gramStart"/>
+      <w:r>
+        <w:t>datalar</w:t>
+      </w:r>
+      <w:proofErr w:type="gramEnd"/>
+      <w:r>
+        <w:t xml:space="preserve"> </w:t>
       </w:r>
       <w:r>
         <w:t>yenilenmektedir.</w:t>
@@ -710,7 +1302,47 @@
         </w:numPr>
       </w:pPr>
       <w:r>
-        <w:t>Data çekilirken Scheduler çalıştırmaktadır. Scheduler ile her gece saat 00:00’da tüm apiyi tekrar çekip update etmektedir. Update işlemi api’den silinmiş dosyaları silme işlemi yapmamaktadır.</w:t>
+        <w:t xml:space="preserve">Data çekilirken </w:t>
+      </w:r>
+      <w:proofErr w:type="spellStart"/>
+      <w:r>
+        <w:t>Scheduler</w:t>
+      </w:r>
+      <w:proofErr w:type="spellEnd"/>
+      <w:r>
+        <w:t xml:space="preserve"> çalıştırmaktadır. </w:t>
+      </w:r>
+      <w:proofErr w:type="spellStart"/>
+      <w:r>
+        <w:t>Scheduler</w:t>
+      </w:r>
+      <w:proofErr w:type="spellEnd"/>
+      <w:r>
+        <w:t xml:space="preserve"> ile her gece saat 00:00’da tüm </w:t>
+      </w:r>
+      <w:proofErr w:type="spellStart"/>
+      <w:r>
+        <w:t>apiyi</w:t>
+      </w:r>
+      <w:proofErr w:type="spellEnd"/>
+      <w:r>
+        <w:t xml:space="preserve"> tekrar çekip </w:t>
+      </w:r>
+      <w:proofErr w:type="spellStart"/>
+      <w:r>
+        <w:t>update</w:t>
+      </w:r>
+      <w:proofErr w:type="spellEnd"/>
+      <w:r>
+        <w:t xml:space="preserve"> etmektedir. Update işlemi </w:t>
+      </w:r>
+      <w:proofErr w:type="spellStart"/>
+      <w:r>
+        <w:t>api’den</w:t>
+      </w:r>
+      <w:proofErr w:type="spellEnd"/>
+      <w:r>
+        <w:t xml:space="preserve"> silinmiş dosyaları silme işlemi yapmamaktadır.</w:t>
       </w:r>
       <w:r>
         <w:t xml:space="preserve"> </w:t>
@@ -723,7 +1355,23 @@
         <w:t>“</w:t>
       </w:r>
       <w:r>
-        <w:t>com/egemsoft/rickandmorty/service/InitService.java</w:t>
+        <w:t>com/</w:t>
+      </w:r>
+      <w:proofErr w:type="spellStart"/>
+      <w:r>
+        <w:t>egemsoft</w:t>
+      </w:r>
+      <w:proofErr w:type="spellEnd"/>
+      <w:r>
+        <w:t>/</w:t>
+      </w:r>
+      <w:proofErr w:type="spellStart"/>
+      <w:r>
+        <w:t>rickandmorty</w:t>
+      </w:r>
+      <w:proofErr w:type="spellEnd"/>
+      <w:r>
+        <w:t>/service/InitService.java</w:t>
       </w:r>
       <w:r>
         <w:t xml:space="preserve">” servisi incelenebilir. Ayrıca GET - </w:t>
@@ -733,11 +1381,41 @@
           <w:rPr>
             <w:rStyle w:val="Hyperlink"/>
           </w:rPr>
-          <w:t>localhost:8080/api/systemInfo</w:t>
+          <w:t>localhost:8080/</w:t>
         </w:r>
+        <w:proofErr w:type="spellStart"/>
+        <w:r>
+          <w:rPr>
+            <w:rStyle w:val="Hyperlink"/>
+          </w:rPr>
+          <w:t>api</w:t>
+        </w:r>
+        <w:proofErr w:type="spellEnd"/>
+        <w:r>
+          <w:rPr>
+            <w:rStyle w:val="Hyperlink"/>
+          </w:rPr>
+          <w:t>/</w:t>
+        </w:r>
+        <w:proofErr w:type="spellStart"/>
+        <w:r>
+          <w:rPr>
+            <w:rStyle w:val="Hyperlink"/>
+          </w:rPr>
+          <w:t>systemInfo</w:t>
+        </w:r>
+        <w:proofErr w:type="spellEnd"/>
       </w:hyperlink>
       <w:r>
-        <w:t xml:space="preserve"> ile veritabanının son güncellendiği tarih görüntülenebilir.</w:t>
+        <w:t xml:space="preserve"> ile </w:t>
+      </w:r>
+      <w:proofErr w:type="spellStart"/>
+      <w:r>
+        <w:t>veritabanının</w:t>
+      </w:r>
+      <w:proofErr w:type="spellEnd"/>
+      <w:r>
+        <w:t xml:space="preserve"> son güncellendiği tarih görüntülenebilir.</w:t>
       </w:r>
     </w:p>
     <w:p>
@@ -748,7 +1426,39 @@
         </w:numPr>
       </w:pPr>
       <w:r>
-        <w:t xml:space="preserve">Aşağıdaki yazılacak endpointler istek anında “rickandmortyapi” apisini tetikleyip gelen cevapları işlemeyecektir. Data hazırlık aşamasında hazırlanmış olan datalardan cevap </w:t>
+        <w:t xml:space="preserve">Aşağıdaki yazılacak </w:t>
+      </w:r>
+      <w:proofErr w:type="spellStart"/>
+      <w:r>
+        <w:t>endpointler</w:t>
+      </w:r>
+      <w:proofErr w:type="spellEnd"/>
+      <w:r>
+        <w:t xml:space="preserve"> istek anında “</w:t>
+      </w:r>
+      <w:proofErr w:type="spellStart"/>
+      <w:r>
+        <w:t>rickandmortyapi</w:t>
+      </w:r>
+      <w:proofErr w:type="spellEnd"/>
+      <w:r>
+        <w:t xml:space="preserve">” </w:t>
+      </w:r>
+      <w:proofErr w:type="spellStart"/>
+      <w:r>
+        <w:t>apisini</w:t>
+      </w:r>
+      <w:proofErr w:type="spellEnd"/>
+      <w:r>
+        <w:t xml:space="preserve"> tetikleyip gelen cevapları işlemeyecektir. Data hazırlık aşamasında hazırlanmış olan </w:t>
+      </w:r>
+      <w:proofErr w:type="gramStart"/>
+      <w:r>
+        <w:t>datalardan</w:t>
+      </w:r>
+      <w:proofErr w:type="gramEnd"/>
+      <w:r>
+        <w:t xml:space="preserve"> cevap </w:t>
       </w:r>
       <w:r>
         <w:t>vermektedir</w:t>
@@ -764,19 +1474,53 @@
           <w:numId w:val="2"/>
         </w:numPr>
       </w:pPr>
-      <w:r>
-        <w:t>RestFull WebService</w:t>
-      </w:r>
+      <w:proofErr w:type="spellStart"/>
+      <w:r>
+        <w:t>RestFull</w:t>
+      </w:r>
+      <w:proofErr w:type="spellEnd"/>
       <w:r>
         <w:t xml:space="preserve"> </w:t>
       </w:r>
+      <w:proofErr w:type="spellStart"/>
+      <w:r>
+        <w:t>WebService</w:t>
+      </w:r>
+      <w:proofErr w:type="spellEnd"/>
+      <w:r>
+        <w:t xml:space="preserve"> </w:t>
+      </w:r>
     </w:p>
     <w:p>
       <w:pPr>
         <w:ind w:left="720"/>
       </w:pPr>
       <w:r>
-        <w:t>Bu gereksinim için “/thread-demo” hariç hepsi yapılmıştır. Hepsinde “orderBy” query parametresi ile sıralanacağı alan verilerek sıralanabilir. Örneğin;</w:t>
+        <w:t>Bu gereksinim için “/</w:t>
+      </w:r>
+      <w:proofErr w:type="spellStart"/>
+      <w:r>
+        <w:t>thread-demo</w:t>
+      </w:r>
+      <w:proofErr w:type="spellEnd"/>
+      <w:r>
+        <w:t>” hariç hepsi yapılmıştır. Hepsinde “</w:t>
+      </w:r>
+      <w:proofErr w:type="spellStart"/>
+      <w:r>
+        <w:t>orderBy</w:t>
+      </w:r>
+      <w:proofErr w:type="spellEnd"/>
+      <w:r>
+        <w:t xml:space="preserve">” </w:t>
+      </w:r>
+      <w:proofErr w:type="spellStart"/>
+      <w:r>
+        <w:t>query</w:t>
+      </w:r>
+      <w:proofErr w:type="spellEnd"/>
+      <w:r>
+        <w:t xml:space="preserve"> parametresi ile sıralanacağı alan verilerek sıralanabilir. Örneğin;</w:t>
       </w:r>
     </w:p>
     <w:p>
@@ -795,7 +1539,47 @@
         </w:r>
       </w:hyperlink>
       <w:r>
-        <w:t xml:space="preserve"> isteği ile sıralanmış bir 20 adet Character içeren 1. page dönmektedir. “page” ve “orderBy” parametreleri required değildir. </w:t>
+        <w:t xml:space="preserve"> isteği ile sıralanmış bir 20 adet </w:t>
+      </w:r>
+      <w:proofErr w:type="spellStart"/>
+      <w:r>
+        <w:t>Character</w:t>
+      </w:r>
+      <w:proofErr w:type="spellEnd"/>
+      <w:r>
+        <w:t xml:space="preserve"> içeren 1. </w:t>
+      </w:r>
+      <w:proofErr w:type="spellStart"/>
+      <w:r>
+        <w:t>page</w:t>
+      </w:r>
+      <w:proofErr w:type="spellEnd"/>
+      <w:r>
+        <w:t xml:space="preserve"> dönmektedir. “</w:t>
+      </w:r>
+      <w:proofErr w:type="spellStart"/>
+      <w:r>
+        <w:t>page</w:t>
+      </w:r>
+      <w:proofErr w:type="spellEnd"/>
+      <w:r>
+        <w:t>” ve “</w:t>
+      </w:r>
+      <w:proofErr w:type="spellStart"/>
+      <w:r>
+        <w:t>orderBy</w:t>
+      </w:r>
+      <w:proofErr w:type="spellEnd"/>
+      <w:r>
+        <w:t xml:space="preserve">” parametreleri </w:t>
+      </w:r>
+      <w:proofErr w:type="spellStart"/>
+      <w:r>
+        <w:t>required</w:t>
+      </w:r>
+      <w:proofErr w:type="spellEnd"/>
+      <w:r>
+        <w:t xml:space="preserve"> değildir. </w:t>
       </w:r>
     </w:p>
     <w:p>
@@ -803,7 +1587,15 @@
         <w:ind w:left="720" w:firstLine="360"/>
       </w:pPr>
       <w:r>
-        <w:t xml:space="preserve">– Thread </w:t>
+        <w:t xml:space="preserve">– </w:t>
+      </w:r>
+      <w:proofErr w:type="spellStart"/>
+      <w:r>
+        <w:t>Thread</w:t>
+      </w:r>
+      <w:proofErr w:type="spellEnd"/>
+      <w:r>
+        <w:t xml:space="preserve"> </w:t>
       </w:r>
     </w:p>
     <w:p>
@@ -813,9 +1605,11 @@
           <w:numId w:val="2"/>
         </w:numPr>
       </w:pPr>
+      <w:proofErr w:type="spellStart"/>
       <w:r>
         <w:t>Character</w:t>
       </w:r>
+      <w:proofErr w:type="spellEnd"/>
     </w:p>
     <w:p>
       <w:pPr>
@@ -825,8 +1619,13 @@
         </w:numPr>
       </w:pPr>
       <w:r>
-        <w:t>/character</w:t>
-      </w:r>
+        <w:t>/</w:t>
+      </w:r>
+      <w:proofErr w:type="spellStart"/>
+      <w:r>
+        <w:t>character</w:t>
+      </w:r>
+      <w:proofErr w:type="spellEnd"/>
     </w:p>
     <w:p>
       <w:pPr>
@@ -836,7 +1635,15 @@
         </w:numPr>
       </w:pPr>
       <w:r>
-        <w:t xml:space="preserve">Yukarıda belirtildiği gibi bir endpoint açılmalıdır. Sisteme kayıtlı tüm kayıtların listesini dönmelidir. </w:t>
+        <w:t xml:space="preserve">Yukarıda belirtildiği gibi bir </w:t>
+      </w:r>
+      <w:proofErr w:type="spellStart"/>
+      <w:r>
+        <w:t>endpoint</w:t>
+      </w:r>
+      <w:proofErr w:type="spellEnd"/>
+      <w:r>
+        <w:t xml:space="preserve"> açılmalıdır. Sisteme kayıtlı tüm kayıtların listesini dönmelidir. </w:t>
       </w:r>
     </w:p>
     <w:p>
@@ -847,7 +1654,23 @@
         </w:numPr>
       </w:pPr>
       <w:r>
-        <w:t>Örnek alınan apideki gibi pagination yapısı bulunması artı sebebidir.</w:t>
+        <w:t xml:space="preserve">Örnek alınan </w:t>
+      </w:r>
+      <w:proofErr w:type="spellStart"/>
+      <w:r>
+        <w:t>apideki</w:t>
+      </w:r>
+      <w:proofErr w:type="spellEnd"/>
+      <w:r>
+        <w:t xml:space="preserve"> gibi </w:t>
+      </w:r>
+      <w:proofErr w:type="spellStart"/>
+      <w:r>
+        <w:t>pagination</w:t>
+      </w:r>
+      <w:proofErr w:type="spellEnd"/>
+      <w:r>
+        <w:t xml:space="preserve"> yapısı bulunması artı sebebidir.</w:t>
       </w:r>
     </w:p>
     <w:p>
@@ -857,8 +1680,13 @@
           <w:numId w:val="2"/>
         </w:numPr>
       </w:pPr>
-      <w:r>
-        <w:t>Endpoint içerisine sıralama için bir parametre belirtilebilmelidir. Bu parametre ile gelen kayıtlar isme göre veya oynadığı bölüm sayısına göre sıralanabilmelidir. Bu alan zorunlu olmamalıdır.</w:t>
+      <w:proofErr w:type="spellStart"/>
+      <w:r>
+        <w:t>Endpoint</w:t>
+      </w:r>
+      <w:proofErr w:type="spellEnd"/>
+      <w:r>
+        <w:t xml:space="preserve"> içerisine sıralama için bir parametre belirtilebilmelidir. Bu parametre ile gelen kayıtlar isme göre veya oynadığı bölüm sayısına göre sıralanabilmelidir. Bu alan zorunlu olmamalıdır.</w:t>
       </w:r>
     </w:p>
     <w:p>
@@ -869,7 +1697,23 @@
         </w:numPr>
       </w:pPr>
       <w:r>
-        <w:t>/character/{id}</w:t>
+        <w:t>/</w:t>
+      </w:r>
+      <w:proofErr w:type="spellStart"/>
+      <w:r>
+        <w:t>character</w:t>
+      </w:r>
+      <w:proofErr w:type="spellEnd"/>
+      <w:r>
+        <w:t>/{</w:t>
+      </w:r>
+      <w:proofErr w:type="spellStart"/>
+      <w:r>
+        <w:t>id</w:t>
+      </w:r>
+      <w:proofErr w:type="spellEnd"/>
+      <w:r>
+        <w:t>}</w:t>
       </w:r>
     </w:p>
     <w:p>
@@ -880,7 +1724,15 @@
         </w:numPr>
       </w:pPr>
       <w:r>
-        <w:t xml:space="preserve">Yukarıda belirtildiği gibi bir endpoint açılmalıdır. Sisteme kayıtlı belirtilen karakterin bilgilerini dönmelidir. </w:t>
+        <w:t xml:space="preserve">Yukarıda belirtildiği gibi bir </w:t>
+      </w:r>
+      <w:proofErr w:type="spellStart"/>
+      <w:r>
+        <w:t>endpoint</w:t>
+      </w:r>
+      <w:proofErr w:type="spellEnd"/>
+      <w:r>
+        <w:t xml:space="preserve"> açılmalıdır. Sisteme kayıtlı belirtilen karakterin bilgilerini dönmelidir. </w:t>
       </w:r>
     </w:p>
     <w:p>
@@ -890,9 +1742,11 @@
           <w:numId w:val="2"/>
         </w:numPr>
       </w:pPr>
+      <w:proofErr w:type="spellStart"/>
       <w:r>
         <w:t>Episode</w:t>
       </w:r>
+      <w:proofErr w:type="spellEnd"/>
     </w:p>
     <w:p>
       <w:pPr>
@@ -902,8 +1756,13 @@
         </w:numPr>
       </w:pPr>
       <w:r>
-        <w:t>/episode</w:t>
-      </w:r>
+        <w:t>/</w:t>
+      </w:r>
+      <w:proofErr w:type="spellStart"/>
+      <w:r>
+        <w:t>episode</w:t>
+      </w:r>
+      <w:proofErr w:type="spellEnd"/>
     </w:p>
     <w:p>
       <w:pPr>
@@ -913,7 +1772,15 @@
         </w:numPr>
       </w:pPr>
       <w:r>
-        <w:t xml:space="preserve">Yukarıda belirtildiği gibi bir endpoint açılmalıdır. Sisteme kayıtlı tüm kayıtların listesini dönmelidir. </w:t>
+        <w:t xml:space="preserve">Yukarıda belirtildiği gibi bir </w:t>
+      </w:r>
+      <w:proofErr w:type="spellStart"/>
+      <w:r>
+        <w:t>endpoint</w:t>
+      </w:r>
+      <w:proofErr w:type="spellEnd"/>
+      <w:r>
+        <w:t xml:space="preserve"> açılmalıdır. Sisteme kayıtlı tüm kayıtların listesini dönmelidir. </w:t>
       </w:r>
     </w:p>
     <w:p>
@@ -924,7 +1791,23 @@
         </w:numPr>
       </w:pPr>
       <w:r>
-        <w:t>Örnek alınan apideki gibi pagination yapısı bulunması artı sebebidir.</w:t>
+        <w:t xml:space="preserve">Örnek alınan </w:t>
+      </w:r>
+      <w:proofErr w:type="spellStart"/>
+      <w:r>
+        <w:t>apideki</w:t>
+      </w:r>
+      <w:proofErr w:type="spellEnd"/>
+      <w:r>
+        <w:t xml:space="preserve"> gibi </w:t>
+      </w:r>
+      <w:proofErr w:type="spellStart"/>
+      <w:r>
+        <w:t>pagination</w:t>
+      </w:r>
+      <w:proofErr w:type="spellEnd"/>
+      <w:r>
+        <w:t xml:space="preserve"> yapısı bulunması artı sebebidir.</w:t>
       </w:r>
     </w:p>
     <w:p>
@@ -934,8 +1817,21 @@
           <w:numId w:val="2"/>
         </w:numPr>
       </w:pPr>
-      <w:r>
-        <w:t>Endpoint içerisine sıralama için bir parametre belirtilebilmelidir. Bu paramerte ile gelen kayıtlar isme göre veya oynayan karakter sayısına göre sıralanabilmelidir. Bu alan zorunlu olmamalıdır.</w:t>
+      <w:proofErr w:type="spellStart"/>
+      <w:r>
+        <w:t>Endpoint</w:t>
+      </w:r>
+      <w:proofErr w:type="spellEnd"/>
+      <w:r>
+        <w:t xml:space="preserve"> içerisine sıralama için bir parametre belirtilebilmelidir. Bu </w:t>
+      </w:r>
+      <w:proofErr w:type="spellStart"/>
+      <w:r>
+        <w:t>paramerte</w:t>
+      </w:r>
+      <w:proofErr w:type="spellEnd"/>
+      <w:r>
+        <w:t xml:space="preserve"> ile gelen kayıtlar isme göre veya oynayan karakter sayısına göre sıralanabilmelidir. Bu alan zorunlu olmamalıdır.</w:t>
       </w:r>
     </w:p>
     <w:p>
@@ -946,7 +1842,23 @@
         </w:numPr>
       </w:pPr>
       <w:r>
-        <w:t>/episode/{id}</w:t>
+        <w:t>/</w:t>
+      </w:r>
+      <w:proofErr w:type="spellStart"/>
+      <w:r>
+        <w:t>episode</w:t>
+      </w:r>
+      <w:proofErr w:type="spellEnd"/>
+      <w:r>
+        <w:t>/{</w:t>
+      </w:r>
+      <w:proofErr w:type="spellStart"/>
+      <w:r>
+        <w:t>id</w:t>
+      </w:r>
+      <w:proofErr w:type="spellEnd"/>
+      <w:r>
+        <w:t>}</w:t>
       </w:r>
     </w:p>
     <w:p>
@@ -957,7 +1869,23 @@
         </w:numPr>
       </w:pPr>
       <w:r>
-        <w:t xml:space="preserve">Yukarıda belirtildiği gibi bir endpoint açılmalıdır. Sisteme kayıtlı belirtilen episodların bilgilerini dönmelidir. </w:t>
+        <w:t xml:space="preserve">Yukarıda belirtildiği gibi bir </w:t>
+      </w:r>
+      <w:proofErr w:type="spellStart"/>
+      <w:r>
+        <w:t>endpoint</w:t>
+      </w:r>
+      <w:proofErr w:type="spellEnd"/>
+      <w:r>
+        <w:t xml:space="preserve"> açılmalıdır. Sisteme kayıtlı belirtilen </w:t>
+      </w:r>
+      <w:proofErr w:type="spellStart"/>
+      <w:r>
+        <w:t>episodların</w:t>
+      </w:r>
+      <w:proofErr w:type="spellEnd"/>
+      <w:r>
+        <w:t xml:space="preserve"> bilgilerini dönmelidir. </w:t>
       </w:r>
     </w:p>
     <w:p>
@@ -967,9 +1895,11 @@
           <w:numId w:val="2"/>
         </w:numPr>
       </w:pPr>
+      <w:proofErr w:type="spellStart"/>
       <w:r>
         <w:t>Location</w:t>
       </w:r>
+      <w:proofErr w:type="spellEnd"/>
     </w:p>
     <w:p>
       <w:pPr>
@@ -979,8 +1909,13 @@
         </w:numPr>
       </w:pPr>
       <w:r>
-        <w:t>/location</w:t>
-      </w:r>
+        <w:t>/</w:t>
+      </w:r>
+      <w:proofErr w:type="spellStart"/>
+      <w:r>
+        <w:t>location</w:t>
+      </w:r>
+      <w:proofErr w:type="spellEnd"/>
     </w:p>
     <w:p>
       <w:pPr>
@@ -990,7 +1925,15 @@
         </w:numPr>
       </w:pPr>
       <w:r>
-        <w:t xml:space="preserve">Yukarıda belirtildiği gibi bir endpoint açılmalıdır. Sisteme kayıtlı tüm kayıtların listesini dönmelidir. </w:t>
+        <w:t xml:space="preserve">Yukarıda belirtildiği gibi bir </w:t>
+      </w:r>
+      <w:proofErr w:type="spellStart"/>
+      <w:r>
+        <w:t>endpoint</w:t>
+      </w:r>
+      <w:proofErr w:type="spellEnd"/>
+      <w:r>
+        <w:t xml:space="preserve"> açılmalıdır. Sisteme kayıtlı tüm kayıtların listesini dönmelidir. </w:t>
       </w:r>
     </w:p>
     <w:p>
@@ -1001,7 +1944,23 @@
         </w:numPr>
       </w:pPr>
       <w:r>
-        <w:t>Örnek alınan apideki gibi pagination yapısı bulunması artı sebebidir.</w:t>
+        <w:t xml:space="preserve">Örnek alınan </w:t>
+      </w:r>
+      <w:proofErr w:type="spellStart"/>
+      <w:r>
+        <w:t>apideki</w:t>
+      </w:r>
+      <w:proofErr w:type="spellEnd"/>
+      <w:r>
+        <w:t xml:space="preserve"> gibi </w:t>
+      </w:r>
+      <w:proofErr w:type="spellStart"/>
+      <w:r>
+        <w:t>pagination</w:t>
+      </w:r>
+      <w:proofErr w:type="spellEnd"/>
+      <w:r>
+        <w:t xml:space="preserve"> yapısı bulunması artı sebebidir.</w:t>
       </w:r>
     </w:p>
     <w:p>
@@ -1011,9 +1970,24 @@
           <w:numId w:val="2"/>
         </w:numPr>
       </w:pPr>
-      <w:r>
-        <w:t>Endpoint içerisine sıralama için bir parametre belirtilebilmelidir. Bu paramerte ile gelen kayıtlar isme göre veya oynayan karakter sayısına göre sıralanabilmelidir. Bu alan zorunlu olmamalıdır.</w:t>
-      </w:r>
+      <w:proofErr w:type="spellStart"/>
+      <w:r>
+        <w:t>Endpoint</w:t>
+      </w:r>
+      <w:proofErr w:type="spellEnd"/>
+      <w:r>
+        <w:t xml:space="preserve"> içerisine sıralama için bir parametre belirtilebilmelidir. Bu </w:t>
+      </w:r>
+      <w:proofErr w:type="spellStart"/>
+      <w:r>
+        <w:t>paramerte</w:t>
+      </w:r>
+      <w:proofErr w:type="spellEnd"/>
+      <w:r>
+        <w:t xml:space="preserve"> ile gelen kayıtlar isme göre veya oynayan karakter sayısına göre sıralanabilmelidir. Bu alan zorunlu olmamalıdır.</w:t>
+      </w:r>
+      <w:bookmarkStart w:id="0" w:name="_GoBack"/>
+      <w:bookmarkEnd w:id="0"/>
     </w:p>
     <w:p>
       <w:pPr>
@@ -1024,7 +1998,23 @@
       </w:pPr>
       <w:r>
         <w:lastRenderedPageBreak/>
-        <w:t>/location/{id}</w:t>
+        <w:t>/</w:t>
+      </w:r>
+      <w:proofErr w:type="spellStart"/>
+      <w:r>
+        <w:t>location</w:t>
+      </w:r>
+      <w:proofErr w:type="spellEnd"/>
+      <w:r>
+        <w:t>/{</w:t>
+      </w:r>
+      <w:proofErr w:type="spellStart"/>
+      <w:r>
+        <w:t>id</w:t>
+      </w:r>
+      <w:proofErr w:type="spellEnd"/>
+      <w:r>
+        <w:t>}</w:t>
       </w:r>
     </w:p>
     <w:p>
@@ -1035,7 +2025,23 @@
         </w:numPr>
       </w:pPr>
       <w:r>
-        <w:t xml:space="preserve">Yukarıda belirtildiği gibi bir endpoint açılmalıdır. Sisteme kayıtlı belirtilen locationların bilgilerini dönmelidir. </w:t>
+        <w:t xml:space="preserve">Yukarıda belirtildiği gibi bir </w:t>
+      </w:r>
+      <w:proofErr w:type="spellStart"/>
+      <w:r>
+        <w:t>endpoint</w:t>
+      </w:r>
+      <w:proofErr w:type="spellEnd"/>
+      <w:r>
+        <w:t xml:space="preserve"> açılmalıdır. Sisteme kayıtlı belirtilen </w:t>
+      </w:r>
+      <w:proofErr w:type="spellStart"/>
+      <w:r>
+        <w:t>locationların</w:t>
+      </w:r>
+      <w:proofErr w:type="spellEnd"/>
+      <w:r>
+        <w:t xml:space="preserve"> bilgilerini dönmelidir. </w:t>
       </w:r>
     </w:p>
     <w:p/>
@@ -1058,8 +2064,13 @@
         </w:numPr>
       </w:pPr>
       <w:r>
-        <w:t>/report</w:t>
-      </w:r>
+        <w:t>/</w:t>
+      </w:r>
+      <w:proofErr w:type="spellStart"/>
+      <w:r>
+        <w:t>report</w:t>
+      </w:r>
+      <w:proofErr w:type="spellEnd"/>
     </w:p>
     <w:p>
       <w:pPr>
@@ -1068,8 +2079,37 @@
           <w:numId w:val="2"/>
         </w:numPr>
       </w:pPr>
-      <w:r>
-        <w:t>Endpointler raporlanabilir olmalıdır. Bu endpoint ise bu raporları gösteren bir endpoint olacaktır. Response olarak:</w:t>
+      <w:proofErr w:type="spellStart"/>
+      <w:r>
+        <w:t>Endpointler</w:t>
+      </w:r>
+      <w:proofErr w:type="spellEnd"/>
+      <w:r>
+        <w:t xml:space="preserve"> raporlanabilir olmalıdır. Bu </w:t>
+      </w:r>
+      <w:proofErr w:type="spellStart"/>
+      <w:r>
+        <w:t>endpoint</w:t>
+      </w:r>
+      <w:proofErr w:type="spellEnd"/>
+      <w:r>
+        <w:t xml:space="preserve"> ise bu raporları gösteren bir </w:t>
+      </w:r>
+      <w:proofErr w:type="spellStart"/>
+      <w:r>
+        <w:t>endpoint</w:t>
+      </w:r>
+      <w:proofErr w:type="spellEnd"/>
+      <w:r>
+        <w:t xml:space="preserve"> olacaktır. </w:t>
+      </w:r>
+      <w:proofErr w:type="spellStart"/>
+      <w:r>
+        <w:t>Response</w:t>
+      </w:r>
+      <w:proofErr w:type="spellEnd"/>
+      <w:r>
+        <w:t xml:space="preserve"> olarak:</w:t>
       </w:r>
     </w:p>
     <w:p>
@@ -1080,7 +2120,15 @@
         </w:numPr>
       </w:pPr>
       <w:r>
-        <w:t xml:space="preserve"> Hangi endpoint’e toplamda kaç istek geldi? </w:t>
+        <w:t xml:space="preserve"> Hangi </w:t>
+      </w:r>
+      <w:proofErr w:type="spellStart"/>
+      <w:r>
+        <w:t>endpoint’e</w:t>
+      </w:r>
+      <w:proofErr w:type="spellEnd"/>
+      <w:r>
+        <w:t xml:space="preserve"> toplamda kaç istek geldi? </w:t>
       </w:r>
     </w:p>
     <w:p>
@@ -1091,26 +2139,138 @@
         </w:numPr>
       </w:pPr>
       <w:r>
-        <w:t>Gelen/giden header ve body’leri nelerdir? Bunların detaylarını zamanları ile birlikte bir history şeklinde göstermelidir.</w:t>
+        <w:t xml:space="preserve">Gelen/giden </w:t>
+      </w:r>
+      <w:proofErr w:type="spellStart"/>
+      <w:r>
+        <w:t>header</w:t>
+      </w:r>
+      <w:proofErr w:type="spellEnd"/>
+      <w:r>
+        <w:t xml:space="preserve"> ve </w:t>
+      </w:r>
+      <w:proofErr w:type="spellStart"/>
+      <w:r>
+        <w:t>body’leri</w:t>
+      </w:r>
+      <w:proofErr w:type="spellEnd"/>
+      <w:r>
+        <w:t xml:space="preserve"> nelerdir? Bunların detaylarını zamanları ile birlikte bir </w:t>
+      </w:r>
+      <w:proofErr w:type="spellStart"/>
+      <w:r>
+        <w:t>history</w:t>
+      </w:r>
+      <w:proofErr w:type="spellEnd"/>
+      <w:r>
+        <w:t xml:space="preserve"> şeklinde göstermelidir.</w:t>
       </w:r>
     </w:p>
     <w:p>
       <w:pPr>
         <w:pStyle w:val="ListParagraph"/>
         <w:numPr>
+          <w:ilvl w:val="1"/>
+          <w:numId w:val="2"/>
+        </w:numPr>
+      </w:pPr>
+      <w:proofErr w:type="spellStart"/>
+      <w:r>
+        <w:t>SystemInfo</w:t>
+      </w:r>
+      <w:proofErr w:type="spellEnd"/>
+    </w:p>
+    <w:p>
+      <w:pPr>
+        <w:pStyle w:val="ListParagraph"/>
+        <w:numPr>
+          <w:ilvl w:val="2"/>
+          <w:numId w:val="2"/>
+        </w:numPr>
+      </w:pPr>
+      <w:r>
+        <w:t>/</w:t>
+      </w:r>
+      <w:proofErr w:type="spellStart"/>
+      <w:r>
+        <w:t>systemInfo</w:t>
+      </w:r>
+      <w:proofErr w:type="spellEnd"/>
+    </w:p>
+    <w:p>
+      <w:pPr>
+        <w:pStyle w:val="ListParagraph"/>
+        <w:numPr>
+          <w:ilvl w:val="3"/>
+          <w:numId w:val="2"/>
+        </w:numPr>
+      </w:pPr>
+      <w:proofErr w:type="spellStart"/>
+      <w:r>
+        <w:t>SystemInfo</w:t>
+      </w:r>
+      <w:proofErr w:type="spellEnd"/>
+      <w:r>
+        <w:t xml:space="preserve"> </w:t>
+      </w:r>
+      <w:proofErr w:type="spellStart"/>
+      <w:r>
+        <w:t>class’ında</w:t>
+      </w:r>
+      <w:proofErr w:type="spellEnd"/>
+      <w:r>
+        <w:t xml:space="preserve"> bir obje döner. Sistemin </w:t>
+      </w:r>
+      <w:proofErr w:type="spellStart"/>
+      <w:r>
+        <w:t>veritabanı</w:t>
+      </w:r>
+      <w:proofErr w:type="spellEnd"/>
+      <w:r>
+        <w:t xml:space="preserve"> güncellenme tarihini tutar.</w:t>
+      </w:r>
+    </w:p>
+    <w:p>
+      <w:pPr>
+        <w:pStyle w:val="ListParagraph"/>
+        <w:ind w:left="1440"/>
+      </w:pPr>
+    </w:p>
+    <w:p>
+      <w:pPr>
+        <w:pStyle w:val="ListParagraph"/>
+        <w:numPr>
           <w:ilvl w:val="0"/>
           <w:numId w:val="2"/>
         </w:numPr>
       </w:pPr>
       <w:r>
-        <w:t xml:space="preserve">Report oluşturma için kullanılması gereken header ve body’leri çekme gereksinimi için </w:t>
-      </w:r>
+        <w:t xml:space="preserve">Report oluşturma için kullanılması gereken </w:t>
+      </w:r>
+      <w:proofErr w:type="spellStart"/>
+      <w:r>
+        <w:t>header</w:t>
+      </w:r>
+      <w:proofErr w:type="spellEnd"/>
+      <w:r>
+        <w:t xml:space="preserve"> ve </w:t>
+      </w:r>
+      <w:proofErr w:type="spellStart"/>
+      <w:r>
+        <w:t>body’leri</w:t>
+      </w:r>
+      <w:proofErr w:type="spellEnd"/>
+      <w:r>
+        <w:t xml:space="preserve"> çekme gereksinimi için </w:t>
+      </w:r>
+      <w:proofErr w:type="spellStart"/>
       <w:r>
         <w:rPr>
           <w:b/>
         </w:rPr>
         <w:t>Filter</w:t>
       </w:r>
+      <w:proofErr w:type="spellEnd"/>
       <w:r>
         <w:rPr>
           <w:b/>
@@ -1118,7 +2278,15 @@
         <w:t xml:space="preserve"> </w:t>
       </w:r>
       <w:r>
-        <w:t>kullanılmıştır. Bu filter aşağıdaki ekran görüntüsünde verilmektedir.</w:t>
+        <w:t xml:space="preserve">kullanılmıştır. Bu </w:t>
+      </w:r>
+      <w:proofErr w:type="spellStart"/>
+      <w:r>
+        <w:t>filter</w:t>
+      </w:r>
+      <w:proofErr w:type="spellEnd"/>
+      <w:r>
+        <w:t xml:space="preserve"> aşağıdaki ekran görüntüsünde verilmektedir.</w:t>
       </w:r>
     </w:p>
     <w:p>
@@ -1172,10 +2340,52 @@
         <w:pStyle w:val="ListParagraph"/>
       </w:pPr>
       <w:r>
-        <w:t xml:space="preserve">Bu filter içerisinde yakalanan her bir isteğin hangi controller’a gittiğine bakılarak farklı ResponseType’a sahip Report objeleri oluşturulmaktadır. Objelerin ve ilgili fonksiyonların tamamı açıklayıcı şekilde yazılmıştır. </w:t>
-      </w:r>
-      <w:r>
-        <w:t>“saveRequestAndBodyAsReport(req,requestBody)” fonksiyonu izlenerek ilgili adımlar incelenebilir.</w:t>
+        <w:t xml:space="preserve">Bu </w:t>
+      </w:r>
+      <w:proofErr w:type="spellStart"/>
+      <w:r>
+        <w:t>filter</w:t>
+      </w:r>
+      <w:proofErr w:type="spellEnd"/>
+      <w:r>
+        <w:t xml:space="preserve"> içerisinde yakalanan her bir isteğin hangi </w:t>
+      </w:r>
+      <w:proofErr w:type="spellStart"/>
+      <w:r>
+        <w:t>controller’a</w:t>
+      </w:r>
+      <w:proofErr w:type="spellEnd"/>
+      <w:r>
+        <w:t xml:space="preserve"> gittiğine bakılarak farklı </w:t>
+      </w:r>
+      <w:proofErr w:type="spellStart"/>
+      <w:r>
+        <w:t>ResponseType’a</w:t>
+      </w:r>
+      <w:proofErr w:type="spellEnd"/>
+      <w:r>
+        <w:t xml:space="preserve"> sahip Report objeleri oluşturulmaktadır. Objelerin ve ilgili fonksiyonların tamamı açıklayıcı şekilde yazılmıştır. </w:t>
+      </w:r>
+      <w:r>
+        <w:t>“</w:t>
+      </w:r>
+      <w:proofErr w:type="spellStart"/>
+      <w:r>
+        <w:t>saveRequestAndBodyAsReport</w:t>
+      </w:r>
+      <w:proofErr w:type="spellEnd"/>
+      <w:r>
+        <w:t>(</w:t>
+      </w:r>
+      <w:proofErr w:type="spellStart"/>
+      <w:proofErr w:type="gramStart"/>
+      <w:r>
+        <w:t>req,requestBody</w:t>
+      </w:r>
+      <w:proofErr w:type="spellEnd"/>
+      <w:proofErr w:type="gramEnd"/>
+      <w:r>
+        <w:t>)” fonksiyonu izlenerek ilgili adımlar incelenebilir.</w:t>
       </w:r>
     </w:p>
     <w:p/>
@@ -1201,8 +2411,21 @@
         </w:numPr>
       </w:pPr>
       <w:r>
-        <w:t>“/thread-demo” endpoint</w:t>
-      </w:r>
+        <w:t>“/</w:t>
+      </w:r>
+      <w:proofErr w:type="spellStart"/>
+      <w:r>
+        <w:t>thread-demo</w:t>
+      </w:r>
+      <w:proofErr w:type="spellEnd"/>
+      <w:r>
+        <w:t xml:space="preserve">” </w:t>
+      </w:r>
+      <w:proofErr w:type="spellStart"/>
+      <w:r>
+        <w:t>endpoint</w:t>
+      </w:r>
+      <w:proofErr w:type="spellEnd"/>
     </w:p>
     <w:p>
       <w:pPr>
@@ -1212,7 +2435,39 @@
         </w:numPr>
       </w:pPr>
       <w:r>
-        <w:t>Yazılan endpointlerin karmaşıklıklıkları(BigO) yorumlar halinde javadoc’a eklenmelidir.</w:t>
+        <w:t xml:space="preserve">Yazılan </w:t>
+      </w:r>
+      <w:proofErr w:type="spellStart"/>
+      <w:r>
+        <w:t>endpointlerin</w:t>
+      </w:r>
+      <w:proofErr w:type="spellEnd"/>
+      <w:r>
+        <w:t xml:space="preserve"> </w:t>
+      </w:r>
+      <w:proofErr w:type="spellStart"/>
+      <w:r>
+        <w:t>karmaşıklıklıkları</w:t>
+      </w:r>
+      <w:proofErr w:type="spellEnd"/>
+      <w:r>
+        <w:t>(</w:t>
+      </w:r>
+      <w:proofErr w:type="spellStart"/>
+      <w:r>
+        <w:t>BigO</w:t>
+      </w:r>
+      <w:proofErr w:type="spellEnd"/>
+      <w:r>
+        <w:t xml:space="preserve">) yorumlar halinde </w:t>
+      </w:r>
+      <w:proofErr w:type="spellStart"/>
+      <w:r>
+        <w:t>javadoc’a</w:t>
+      </w:r>
+      <w:proofErr w:type="spellEnd"/>
+      <w:r>
+        <w:t xml:space="preserve"> eklenmelidir.</w:t>
       </w:r>
     </w:p>
     <w:sectPr>

</xml_diff>